<commit_message>
completed report + fixed comments
</commit_message>
<xml_diff>
--- a/lab6/report6.docx
+++ b/lab6/report6.docx
@@ -116,7 +116,15 @@
           <w:sz w:val="28"/>
           <w:szCs w:val="28"/>
         </w:rPr>
-        <w:t>Отчёт по лабораторной работе № Х</w:t>
+        <w:t xml:space="preserve">Отчёт по лабораторной работе № </w:t>
+      </w:r>
+      <w:r>
+        <w:rPr>
+          <w:rFonts w:ascii="Times New Roman" w:hAnsi="Times New Roman" w:cs="Times New Roman"/>
+          <w:sz w:val="28"/>
+          <w:szCs w:val="28"/>
+        </w:rPr>
+        <w:t>6</w:t>
       </w:r>
     </w:p>
     <w:p>
@@ -134,15 +142,33 @@
           <w:sz w:val="28"/>
           <w:szCs w:val="28"/>
         </w:rPr>
-        <w:t>«Название лабораторной работы</w:t>
-      </w:r>
-      <w:r>
-        <w:rPr>
-          <w:rFonts w:ascii="Times New Roman" w:hAnsi="Times New Roman" w:cs="Times New Roman"/>
-          <w:sz w:val="28"/>
-          <w:szCs w:val="28"/>
-        </w:rPr>
-        <w:t xml:space="preserve"> (Вашего задания)</w:t>
+        <w:t>«</w:t>
+      </w:r>
+      <w:r>
+        <w:rPr>
+          <w:rFonts w:ascii="Times New Roman" w:hAnsi="Times New Roman" w:cs="Times New Roman"/>
+          <w:sz w:val="28"/>
+          <w:szCs w:val="28"/>
+        </w:rPr>
+        <w:t xml:space="preserve">Решение задачи </w:t>
+      </w:r>
+      <w:r>
+        <w:rPr>
+          <w:rFonts w:ascii="Times New Roman" w:hAnsi="Times New Roman" w:cs="Times New Roman"/>
+          <w:sz w:val="28"/>
+          <w:szCs w:val="28"/>
+          <w:lang w:val="en-US"/>
+        </w:rPr>
+        <w:t>Maximal Rectangle</w:t>
+      </w:r>
+      <w:r>
+        <w:rPr>
+          <w:rFonts w:ascii="Times New Roman" w:hAnsi="Times New Roman" w:cs="Times New Roman"/>
+          <w:sz w:val="28"/>
+          <w:szCs w:val="28"/>
+          <w:lang w:val="en-US"/>
+        </w:rPr>
+        <w:t xml:space="preserve"> (85)</w:t>
       </w:r>
       <w:r>
         <w:rPr>
@@ -258,7 +284,15 @@
           <w:szCs w:val="28"/>
           <w:lang w:val="en-US"/>
         </w:rPr>
-        <w:t>J3113</w:t>
+        <w:t>J</w:t>
+      </w:r>
+      <w:r>
+        <w:rPr>
+          <w:rFonts w:ascii="Times New Roman" w:hAnsi="Times New Roman" w:cs="Times New Roman"/>
+          <w:sz w:val="28"/>
+          <w:szCs w:val="28"/>
+        </w:rPr>
+        <w:t>3113</w:t>
       </w:r>
     </w:p>
     <w:p>
@@ -402,7 +436,113 @@
         <w:pStyle w:val="14"/>
       </w:pPr>
       <w:r>
-        <w:t>В этом разделе необходимо описать цель работы и задачи, которые вам предстоит решить. Важно, цель у работы всегда одна, а задач может быть несколько.</w:t>
+        <w:t xml:space="preserve">Цель: осознать принципы динамического </w:t>
+      </w:r>
+      <w:r>
+        <w:t>программирования и применить их на практике.</w:t>
+      </w:r>
+    </w:p>
+    <w:p>
+      <w:pPr>
+        <w:pStyle w:val="14"/>
+      </w:pPr>
+      <w:r>
+        <w:t>Задачи:</w:t>
+      </w:r>
+    </w:p>
+    <w:p>
+      <w:pPr>
+        <w:pStyle w:val="14"/>
+        <w:numPr>
+          <w:ilvl w:val="0"/>
+          <w:numId w:val="4"/>
+        </w:numPr>
+        <w:ind w:left="993" w:hanging="426"/>
+        <w:jc w:val="left"/>
+      </w:pPr>
+      <w:r>
+        <w:t>Изучить принципы динамического программирования.</w:t>
+      </w:r>
+    </w:p>
+    <w:p>
+      <w:pPr>
+        <w:pStyle w:val="14"/>
+        <w:numPr>
+          <w:ilvl w:val="0"/>
+          <w:numId w:val="4"/>
+        </w:numPr>
+        <w:ind w:left="993" w:hanging="426"/>
+        <w:jc w:val="left"/>
+        <w:rPr>
+          <w:lang w:val="en-US"/>
+        </w:rPr>
+      </w:pPr>
+      <w:r>
+        <w:t>Решить</w:t>
+      </w:r>
+      <w:r>
+        <w:rPr>
+          <w:lang w:val="en-US"/>
+        </w:rPr>
+        <w:t xml:space="preserve"> </w:t>
+      </w:r>
+      <w:r>
+        <w:t>задачу</w:t>
+      </w:r>
+      <w:r>
+        <w:rPr>
+          <w:lang w:val="en-US"/>
+        </w:rPr>
+        <w:t xml:space="preserve"> </w:t>
+      </w:r>
+      <w:r>
+        <w:rPr>
+          <w:lang w:val="en-US"/>
+        </w:rPr>
+        <w:t xml:space="preserve">Maximal Rectangle (85, URL = </w:t>
+      </w:r>
+      <w:hyperlink r:id="rId7" w:history="1">
+        <w:r>
+          <w:rPr>
+            <w:rStyle w:val="af"/>
+            <w:lang w:val="en-US"/>
+          </w:rPr>
+          <w:t>https://leetcode.com/problems/maximal-rectangle/description/</w:t>
+        </w:r>
+      </w:hyperlink>
+      <w:r>
+        <w:rPr>
+          <w:lang w:val="en-US"/>
+        </w:rPr>
+        <w:t xml:space="preserve"> )</w:t>
+      </w:r>
+    </w:p>
+    <w:p>
+      <w:pPr>
+        <w:pStyle w:val="14"/>
+        <w:numPr>
+          <w:ilvl w:val="0"/>
+          <w:numId w:val="4"/>
+        </w:numPr>
+        <w:ind w:left="993" w:hanging="426"/>
+        <w:jc w:val="left"/>
+      </w:pPr>
+      <w:r>
+        <w:t>Проанализировать асимптотику и расход по памяти реализованного алгоритма</w:t>
+      </w:r>
+    </w:p>
+    <w:p>
+      <w:pPr>
+        <w:pStyle w:val="14"/>
+        <w:numPr>
+          <w:ilvl w:val="0"/>
+          <w:numId w:val="4"/>
+        </w:numPr>
+        <w:ind w:left="993" w:hanging="426"/>
+        <w:jc w:val="left"/>
+      </w:pPr>
+      <w:r>
+        <w:t>Сделать выводы</w:t>
       </w:r>
     </w:p>
     <w:p>
@@ -420,9 +560,57 @@
     <w:p>
       <w:pPr>
         <w:pStyle w:val="14"/>
-      </w:pPr>
-      <w:r>
-        <w:t>В этом разделе вам необходимо изложить все теоретические аспекты, которые необходимы для выполнения работы, в том числе используемые типы данных, алгоритмы и пр.</w:t>
+        <w:ind w:left="142"/>
+      </w:pPr>
+      <w:r>
+        <w:t xml:space="preserve">Динамическое </w:t>
+      </w:r>
+      <w:r>
+        <w:t>программирование —</w:t>
+      </w:r>
+      <w:r>
+        <w:t xml:space="preserve"> это </w:t>
+      </w:r>
+      <w:r>
+        <w:t>м</w:t>
+      </w:r>
+      <w:r>
+        <w:t>етод алгоритмического решения задач, который разбивает задачу на более простые подзадачи и сохраняет результаты их решения для повторного использования. Это помогает избежать лишних вычислений и значительно ускорить процесс решения.</w:t>
+      </w:r>
+    </w:p>
+    <w:p>
+      <w:pPr>
+        <w:pStyle w:val="14"/>
+        <w:ind w:left="142"/>
+      </w:pPr>
+      <w:r>
+        <w:t>Монотонный стек – стек, в котором элементы отсортированы по возрастанию (</w:t>
+      </w:r>
+      <w:r>
+        <w:t>убыванию).</w:t>
+      </w:r>
+    </w:p>
+    <w:p>
+      <w:pPr>
+        <w:pStyle w:val="14"/>
+        <w:ind w:left="142"/>
+      </w:pPr>
+      <w:r>
+        <w:t>Стек – структура данных, следующая принцип</w:t>
+      </w:r>
+      <w:r>
+        <w:t>у «последний зашел – первый вышел».</w:t>
+      </w:r>
+    </w:p>
+    <w:p>
+      <w:pPr>
+        <w:rPr>
+          <w:rFonts w:ascii="Times New Roman" w:hAnsi="Times New Roman"/>
+          <w:sz w:val="28"/>
+        </w:rPr>
+      </w:pPr>
+      <w:r>
+        <w:br w:type="page"/>
       </w:r>
     </w:p>
     <w:p>
@@ -434,6 +622,7 @@
         </w:numPr>
       </w:pPr>
       <w:r>
+        <w:lastRenderedPageBreak/>
         <w:t>Реализация</w:t>
       </w:r>
     </w:p>
@@ -442,704 +631,34 @@
         <w:pStyle w:val="14"/>
       </w:pPr>
       <w:r>
-        <w:t>В этом разделе вам необходимо описать процесс выполнения работы, что вы сделали и какие этапы при этом выполняли, выжимки из кода, библиотеки и особенности реализации. Важно, не бывает 2 этапов выполнения задачи, Начали – закончили.</w:t>
+        <w:t>Принцип работы, подсчет асимптотики и расходов памяти представлен на рисун</w:t>
+      </w:r>
+      <w:r>
+        <w:t>ках</w:t>
+      </w:r>
+      <w:r>
+        <w:t xml:space="preserve"> 1</w:t>
+      </w:r>
+      <w:r>
+        <w:t xml:space="preserve"> и 2</w:t>
+      </w:r>
+      <w:r>
+        <w:t>.</w:t>
       </w:r>
     </w:p>
     <w:p>
       <w:pPr>
         <w:pStyle w:val="14"/>
-        <w:numPr>
-          <w:ilvl w:val="0"/>
-          <w:numId w:val="1"/>
-        </w:numPr>
-      </w:pPr>
-      <w:r>
-        <w:t>Экспериментальная часть</w:t>
-      </w:r>
-    </w:p>
-    <w:p>
-      <w:pPr>
-        <w:pStyle w:val="14"/>
-      </w:pPr>
-      <w:r>
-        <w:t>В этом разделе вам необходимо привести результаты работы вашего алгоритма, с таблицами и графиками, демонстрирующими выполнения алгоритма с различными условиями и наборами данных. Оценивается производительность и сравниваются результаты с теоретическими оценками.</w:t>
-      </w:r>
-    </w:p>
-    <w:p>
-      <w:pPr>
-        <w:pStyle w:val="14"/>
-      </w:pPr>
-      <w:r>
-        <w:t>Подсчёт по памяти (только для циклов и сложных структур)</w:t>
-      </w:r>
-      <w:r>
-        <w:t xml:space="preserve"> – как в лабораторной работе №2.</w:t>
-      </w:r>
-    </w:p>
-    <w:p>
-      <w:pPr>
-        <w:pStyle w:val="14"/>
-      </w:pPr>
-      <w:r>
-        <w:t>Подсчёт асимптотики (только для циклов и сложных структур)</w:t>
-      </w:r>
-      <w:r>
-        <w:t xml:space="preserve"> – как в лабораторной работе №3.</w:t>
-      </w:r>
-    </w:p>
-    <w:p>
-      <w:pPr>
-        <w:pStyle w:val="14"/>
-      </w:pPr>
-      <w:r>
-        <w:t>График зависимости времени от числа элементов.</w:t>
-      </w:r>
-      <w:r>
-        <w:t xml:space="preserve"> Пример выполнения:</w:t>
-      </w:r>
-    </w:p>
-    <w:p>
-      <w:pPr>
-        <w:pStyle w:val="14"/>
-      </w:pPr>
-      <w:r>
-        <w:t xml:space="preserve">Согласно требованиям моего варианта, на вход к моему алгоритму подаётся до 25 элементов. Теоретически заданная сложность задачи составляет </w:t>
-      </w:r>
-      <w:r>
-        <w:rPr>
-          <w:lang w:val="en-US"/>
-        </w:rPr>
-        <w:t>O</w:t>
-      </w:r>
-      <w:r>
-        <w:t>(2^</w:t>
-      </w:r>
-      <w:r>
-        <w:rPr>
-          <w:lang w:val="en-US"/>
-        </w:rPr>
-        <w:t>N</w:t>
-      </w:r>
-      <w:r>
-        <w:t>)</w:t>
-      </w:r>
-      <w:r>
-        <w:t xml:space="preserve"> и более. Для тестирования алгоритма была собрана статистика, приведенная в таблице №*.</w:t>
-      </w:r>
-    </w:p>
-    <w:p>
-      <w:pPr>
-        <w:pStyle w:val="14"/>
-        <w:jc w:val="right"/>
-      </w:pPr>
-      <w:r>
-        <w:t>Таблица №* - Подсчёт сложности реализованного алгоритма</w:t>
-      </w:r>
-    </w:p>
-    <w:tbl>
-      <w:tblPr>
-        <w:tblStyle w:val="ae"/>
-        <w:tblW w:w="0" w:type="auto"/>
+        <w:keepNext/>
+        <w:ind w:left="-1418"/>
         <w:jc w:val="center"/>
-        <w:tblLook w:val="04A0" w:firstRow="1" w:lastRow="0" w:firstColumn="1" w:lastColumn="0" w:noHBand="0" w:noVBand="1"/>
-      </w:tblPr>
-      <w:tblGrid>
-        <w:gridCol w:w="4178"/>
-        <w:gridCol w:w="566"/>
-        <w:gridCol w:w="566"/>
-        <w:gridCol w:w="706"/>
-        <w:gridCol w:w="496"/>
-        <w:gridCol w:w="496"/>
-        <w:gridCol w:w="496"/>
-      </w:tblGrid>
-      <w:tr>
-        <w:trPr>
-          <w:jc w:val="center"/>
-        </w:trPr>
-        <w:tc>
-          <w:tcPr>
-            <w:tcW w:w="0" w:type="auto"/>
-          </w:tcPr>
-          <w:p>
-            <w:pPr>
-              <w:pStyle w:val="14"/>
-              <w:ind w:firstLine="0"/>
-            </w:pPr>
-            <w:r>
-              <w:lastRenderedPageBreak/>
-              <w:t>Размер входного набора</w:t>
-            </w:r>
-          </w:p>
-        </w:tc>
-        <w:tc>
-          <w:tcPr>
-            <w:tcW w:w="0" w:type="auto"/>
-          </w:tcPr>
-          <w:p>
-            <w:pPr>
-              <w:pStyle w:val="14"/>
-              <w:ind w:firstLine="0"/>
-            </w:pPr>
-            <w:r>
-              <w:t>1</w:t>
-            </w:r>
-          </w:p>
-        </w:tc>
-        <w:tc>
-          <w:tcPr>
-            <w:tcW w:w="0" w:type="auto"/>
-          </w:tcPr>
-          <w:p>
-            <w:pPr>
-              <w:pStyle w:val="14"/>
-              <w:ind w:firstLine="0"/>
-              <w:rPr>
-                <w:lang w:val="en-US"/>
-              </w:rPr>
-            </w:pPr>
-            <w:r>
-              <w:rPr>
-                <w:lang w:val="en-US"/>
-              </w:rPr>
-              <w:t>5</w:t>
-            </w:r>
-          </w:p>
-        </w:tc>
-        <w:tc>
-          <w:tcPr>
-            <w:tcW w:w="0" w:type="auto"/>
-          </w:tcPr>
-          <w:p>
-            <w:pPr>
-              <w:pStyle w:val="14"/>
-              <w:ind w:firstLine="0"/>
-              <w:rPr>
-                <w:lang w:val="en-US"/>
-              </w:rPr>
-            </w:pPr>
-            <w:r>
-              <w:rPr>
-                <w:lang w:val="en-US"/>
-              </w:rPr>
-              <w:t>10</w:t>
-            </w:r>
-          </w:p>
-        </w:tc>
-        <w:tc>
-          <w:tcPr>
-            <w:tcW w:w="0" w:type="auto"/>
-          </w:tcPr>
-          <w:p>
-            <w:pPr>
-              <w:pStyle w:val="14"/>
-              <w:ind w:firstLine="0"/>
-              <w:rPr>
-                <w:lang w:val="en-US"/>
-              </w:rPr>
-            </w:pPr>
-            <w:r>
-              <w:rPr>
-                <w:lang w:val="en-US"/>
-              </w:rPr>
-              <w:t>15</w:t>
-            </w:r>
-          </w:p>
-        </w:tc>
-        <w:tc>
-          <w:tcPr>
-            <w:tcW w:w="0" w:type="auto"/>
-          </w:tcPr>
-          <w:p>
-            <w:pPr>
-              <w:pStyle w:val="14"/>
-              <w:ind w:firstLine="0"/>
-              <w:rPr>
-                <w:lang w:val="en-US"/>
-              </w:rPr>
-            </w:pPr>
-            <w:r>
-              <w:rPr>
-                <w:lang w:val="en-US"/>
-              </w:rPr>
-              <w:t>20</w:t>
-            </w:r>
-          </w:p>
-        </w:tc>
-        <w:tc>
-          <w:tcPr>
-            <w:tcW w:w="0" w:type="auto"/>
-          </w:tcPr>
-          <w:p>
-            <w:pPr>
-              <w:pStyle w:val="14"/>
-              <w:ind w:firstLine="0"/>
-            </w:pPr>
-            <w:r>
-              <w:t>25</w:t>
-            </w:r>
-          </w:p>
-        </w:tc>
-      </w:tr>
-      <w:tr>
-        <w:trPr>
-          <w:jc w:val="center"/>
-        </w:trPr>
-        <w:tc>
-          <w:tcPr>
-            <w:tcW w:w="0" w:type="auto"/>
-          </w:tcPr>
-          <w:p>
-            <w:pPr>
-              <w:pStyle w:val="14"/>
-              <w:ind w:firstLine="0"/>
-            </w:pPr>
-            <w:r>
-              <w:t>Время выполнения программы, с</w:t>
-            </w:r>
-          </w:p>
-        </w:tc>
-        <w:tc>
-          <w:tcPr>
-            <w:tcW w:w="0" w:type="auto"/>
-          </w:tcPr>
-          <w:p>
-            <w:pPr>
-              <w:pStyle w:val="14"/>
-              <w:ind w:firstLine="0"/>
-              <w:rPr>
-                <w:lang w:val="en-US"/>
-              </w:rPr>
-            </w:pPr>
-            <w:r>
-              <w:rPr>
-                <w:lang w:val="en-US"/>
-              </w:rPr>
-              <w:t>1,8</w:t>
-            </w:r>
-          </w:p>
-        </w:tc>
-        <w:tc>
-          <w:tcPr>
-            <w:tcW w:w="0" w:type="auto"/>
-          </w:tcPr>
-          <w:p>
-            <w:pPr>
-              <w:pStyle w:val="14"/>
-              <w:ind w:firstLine="0"/>
-              <w:rPr>
-                <w:lang w:val="en-US"/>
-              </w:rPr>
-            </w:pPr>
-            <w:r>
-              <w:rPr>
-                <w:lang w:val="en-US"/>
-              </w:rPr>
-              <w:t>9,4</w:t>
-            </w:r>
-          </w:p>
-        </w:tc>
-        <w:tc>
-          <w:tcPr>
-            <w:tcW w:w="0" w:type="auto"/>
-          </w:tcPr>
-          <w:p>
-            <w:pPr>
-              <w:pStyle w:val="14"/>
-              <w:ind w:firstLine="0"/>
-              <w:rPr>
-                <w:lang w:val="en-US"/>
-              </w:rPr>
-            </w:pPr>
-            <w:r>
-              <w:rPr>
-                <w:lang w:val="en-US"/>
-              </w:rPr>
-              <w:t>19,9</w:t>
-            </w:r>
-          </w:p>
-        </w:tc>
-        <w:tc>
-          <w:tcPr>
-            <w:tcW w:w="0" w:type="auto"/>
-          </w:tcPr>
-          <w:p>
-            <w:pPr>
-              <w:pStyle w:val="14"/>
-              <w:ind w:firstLine="0"/>
-              <w:rPr>
-                <w:lang w:val="en-US"/>
-              </w:rPr>
-            </w:pPr>
-            <w:r>
-              <w:rPr>
-                <w:lang w:val="en-US"/>
-              </w:rPr>
-              <w:t>32</w:t>
-            </w:r>
-          </w:p>
-        </w:tc>
-        <w:tc>
-          <w:tcPr>
-            <w:tcW w:w="0" w:type="auto"/>
-          </w:tcPr>
-          <w:p>
-            <w:pPr>
-              <w:pStyle w:val="14"/>
-              <w:ind w:firstLine="0"/>
-              <w:rPr>
-                <w:lang w:val="en-US"/>
-              </w:rPr>
-            </w:pPr>
-            <w:r>
-              <w:rPr>
-                <w:lang w:val="en-US"/>
-              </w:rPr>
-              <w:t>42</w:t>
-            </w:r>
-          </w:p>
-        </w:tc>
-        <w:tc>
-          <w:tcPr>
-            <w:tcW w:w="0" w:type="auto"/>
-          </w:tcPr>
-          <w:p>
-            <w:pPr>
-              <w:pStyle w:val="14"/>
-              <w:ind w:firstLine="0"/>
-              <w:rPr>
-                <w:lang w:val="en-US"/>
-              </w:rPr>
-            </w:pPr>
-            <w:r>
-              <w:rPr>
-                <w:lang w:val="en-US"/>
-              </w:rPr>
-              <w:t>51</w:t>
-            </w:r>
-          </w:p>
-        </w:tc>
-      </w:tr>
-      <w:tr>
-        <w:trPr>
-          <w:jc w:val="center"/>
-        </w:trPr>
-        <w:tc>
-          <w:tcPr>
-            <w:tcW w:w="0" w:type="auto"/>
-          </w:tcPr>
-          <w:p>
-            <w:pPr>
-              <w:pStyle w:val="14"/>
-              <w:ind w:firstLine="0"/>
-            </w:pPr>
-            <w:r>
-              <w:rPr>
-                <w:lang w:val="en-US"/>
-              </w:rPr>
-              <w:t xml:space="preserve">O(2*N), </w:t>
-            </w:r>
-            <w:r>
-              <w:t>с</w:t>
-            </w:r>
-          </w:p>
-        </w:tc>
-        <w:tc>
-          <w:tcPr>
-            <w:tcW w:w="0" w:type="auto"/>
-          </w:tcPr>
-          <w:p>
-            <w:pPr>
-              <w:pStyle w:val="14"/>
-              <w:ind w:firstLine="0"/>
-              <w:rPr>
-                <w:lang w:val="en-US"/>
-              </w:rPr>
-            </w:pPr>
-            <w:r>
-              <w:rPr>
-                <w:lang w:val="en-US"/>
-              </w:rPr>
-              <w:t>2</w:t>
-            </w:r>
-          </w:p>
-        </w:tc>
-        <w:tc>
-          <w:tcPr>
-            <w:tcW w:w="0" w:type="auto"/>
-          </w:tcPr>
-          <w:p>
-            <w:pPr>
-              <w:pStyle w:val="14"/>
-              <w:ind w:firstLine="0"/>
-              <w:rPr>
-                <w:lang w:val="en-US"/>
-              </w:rPr>
-            </w:pPr>
-            <w:r>
-              <w:rPr>
-                <w:lang w:val="en-US"/>
-              </w:rPr>
-              <w:t>10</w:t>
-            </w:r>
-          </w:p>
-        </w:tc>
-        <w:tc>
-          <w:tcPr>
-            <w:tcW w:w="0" w:type="auto"/>
-          </w:tcPr>
-          <w:p>
-            <w:pPr>
-              <w:pStyle w:val="14"/>
-              <w:ind w:firstLine="0"/>
-              <w:rPr>
-                <w:lang w:val="en-US"/>
-              </w:rPr>
-            </w:pPr>
-            <w:r>
-              <w:rPr>
-                <w:lang w:val="en-US"/>
-              </w:rPr>
-              <w:t>20</w:t>
-            </w:r>
-          </w:p>
-        </w:tc>
-        <w:tc>
-          <w:tcPr>
-            <w:tcW w:w="0" w:type="auto"/>
-          </w:tcPr>
-          <w:p>
-            <w:pPr>
-              <w:pStyle w:val="14"/>
-              <w:ind w:firstLine="0"/>
-              <w:rPr>
-                <w:lang w:val="en-US"/>
-              </w:rPr>
-            </w:pPr>
-            <w:r>
-              <w:rPr>
-                <w:lang w:val="en-US"/>
-              </w:rPr>
-              <w:t>30</w:t>
-            </w:r>
-          </w:p>
-        </w:tc>
-        <w:tc>
-          <w:tcPr>
-            <w:tcW w:w="0" w:type="auto"/>
-          </w:tcPr>
-          <w:p>
-            <w:pPr>
-              <w:pStyle w:val="14"/>
-              <w:ind w:firstLine="0"/>
-              <w:rPr>
-                <w:lang w:val="en-US"/>
-              </w:rPr>
-            </w:pPr>
-            <w:r>
-              <w:rPr>
-                <w:lang w:val="en-US"/>
-              </w:rPr>
-              <w:t>40</w:t>
-            </w:r>
-          </w:p>
-        </w:tc>
-        <w:tc>
-          <w:tcPr>
-            <w:tcW w:w="0" w:type="auto"/>
-          </w:tcPr>
-          <w:p>
-            <w:pPr>
-              <w:pStyle w:val="14"/>
-              <w:ind w:firstLine="0"/>
-              <w:rPr>
-                <w:lang w:val="en-US"/>
-              </w:rPr>
-            </w:pPr>
-            <w:r>
-              <w:rPr>
-                <w:lang w:val="en-US"/>
-              </w:rPr>
-              <w:t>50</w:t>
-            </w:r>
-          </w:p>
-        </w:tc>
-      </w:tr>
-      <w:tr>
-        <w:trPr>
-          <w:jc w:val="center"/>
-        </w:trPr>
-        <w:tc>
-          <w:tcPr>
-            <w:tcW w:w="0" w:type="auto"/>
-          </w:tcPr>
-          <w:p>
-            <w:pPr>
-              <w:pStyle w:val="14"/>
-              <w:ind w:firstLine="0"/>
-              <w:rPr>
-                <w:lang w:val="en-US"/>
-              </w:rPr>
-            </w:pPr>
-            <w:r>
-              <w:rPr>
-                <w:lang w:val="en-US"/>
-              </w:rPr>
-              <w:t>O(3*N)</w:t>
-            </w:r>
-            <w:r>
-              <w:t>, с</w:t>
-            </w:r>
-          </w:p>
-        </w:tc>
-        <w:tc>
-          <w:tcPr>
-            <w:tcW w:w="0" w:type="auto"/>
-          </w:tcPr>
-          <w:p>
-            <w:pPr>
-              <w:pStyle w:val="14"/>
-              <w:ind w:firstLine="0"/>
-              <w:rPr>
-                <w:lang w:val="en-US"/>
-              </w:rPr>
-            </w:pPr>
-            <w:r>
-              <w:rPr>
-                <w:lang w:val="en-US"/>
-              </w:rPr>
-              <w:t>3</w:t>
-            </w:r>
-          </w:p>
-        </w:tc>
-        <w:tc>
-          <w:tcPr>
-            <w:tcW w:w="0" w:type="auto"/>
-          </w:tcPr>
-          <w:p>
-            <w:pPr>
-              <w:pStyle w:val="14"/>
-              <w:ind w:firstLine="0"/>
-              <w:rPr>
-                <w:lang w:val="en-US"/>
-              </w:rPr>
-            </w:pPr>
-            <w:r>
-              <w:rPr>
-                <w:lang w:val="en-US"/>
-              </w:rPr>
-              <w:t>15</w:t>
-            </w:r>
-          </w:p>
-        </w:tc>
-        <w:tc>
-          <w:tcPr>
-            <w:tcW w:w="0" w:type="auto"/>
-          </w:tcPr>
-          <w:p>
-            <w:pPr>
-              <w:pStyle w:val="14"/>
-              <w:ind w:firstLine="0"/>
-              <w:rPr>
-                <w:lang w:val="en-US"/>
-              </w:rPr>
-            </w:pPr>
-            <w:r>
-              <w:rPr>
-                <w:lang w:val="en-US"/>
-              </w:rPr>
-              <w:t>30</w:t>
-            </w:r>
-          </w:p>
-        </w:tc>
-        <w:tc>
-          <w:tcPr>
-            <w:tcW w:w="0" w:type="auto"/>
-          </w:tcPr>
-          <w:p>
-            <w:pPr>
-              <w:pStyle w:val="14"/>
-              <w:ind w:firstLine="0"/>
-              <w:rPr>
-                <w:lang w:val="en-US"/>
-              </w:rPr>
-            </w:pPr>
-            <w:r>
-              <w:rPr>
-                <w:lang w:val="en-US"/>
-              </w:rPr>
-              <w:t>45</w:t>
-            </w:r>
-          </w:p>
-        </w:tc>
-        <w:tc>
-          <w:tcPr>
-            <w:tcW w:w="0" w:type="auto"/>
-          </w:tcPr>
-          <w:p>
-            <w:pPr>
-              <w:pStyle w:val="14"/>
-              <w:ind w:firstLine="0"/>
-              <w:rPr>
-                <w:lang w:val="en-US"/>
-              </w:rPr>
-            </w:pPr>
-            <w:r>
-              <w:rPr>
-                <w:lang w:val="en-US"/>
-              </w:rPr>
-              <w:t>60</w:t>
-            </w:r>
-          </w:p>
-        </w:tc>
-        <w:tc>
-          <w:tcPr>
-            <w:tcW w:w="0" w:type="auto"/>
-          </w:tcPr>
-          <w:p>
-            <w:pPr>
-              <w:pStyle w:val="14"/>
-              <w:ind w:firstLine="0"/>
-              <w:rPr>
-                <w:lang w:val="en-US"/>
-              </w:rPr>
-            </w:pPr>
-            <w:r>
-              <w:rPr>
-                <w:lang w:val="en-US"/>
-              </w:rPr>
-              <w:t>75</w:t>
-            </w:r>
-          </w:p>
-        </w:tc>
-      </w:tr>
-    </w:tbl>
-    <w:p>
-      <w:pPr>
-        <w:pStyle w:val="14"/>
-      </w:pPr>
-      <w:r>
-        <w:t>График представляющий визуально удобный формат данных из таблицы №* представлен на изображении №*.</w:t>
-      </w:r>
-    </w:p>
-    <w:p>
-      <w:pPr>
-        <w:pStyle w:val="14"/>
-        <w:ind w:firstLine="0"/>
-        <w:jc w:val="center"/>
-        <w:rPr>
-          <w:lang w:val="en-US"/>
-        </w:rPr>
-      </w:pPr>
-      <w:r>
-        <w:rPr>
-          <w:noProof/>
-          <w:lang w:val="en-US"/>
-        </w:rPr>
+      </w:pPr>
+      <w:r>
         <w:drawing>
-          <wp:inline distT="0" distB="0" distL="0" distR="0" wp14:anchorId="3C32D711" wp14:editId="4AFFF198">
-            <wp:extent cx="2793248" cy="2919413"/>
-            <wp:effectExtent l="0" t="0" r="7620" b="0"/>
-            <wp:docPr id="1681121307" name="Рисунок 1"/>
+          <wp:inline distT="0" distB="0" distL="0" distR="0" wp14:anchorId="079CCF4C" wp14:editId="74066A3D">
+            <wp:extent cx="4807268" cy="3264569"/>
+            <wp:effectExtent l="0" t="0" r="0" b="0"/>
+            <wp:docPr id="501115394" name="Рисунок 1"/>
             <wp:cNvGraphicFramePr>
               <a:graphicFrameLocks xmlns:a="http://schemas.openxmlformats.org/drawingml/2006/main" noChangeAspect="1"/>
             </wp:cNvGraphicFramePr>
@@ -1147,11 +666,11 @@
               <a:graphicData uri="http://schemas.openxmlformats.org/drawingml/2006/picture">
                 <pic:pic xmlns:pic="http://schemas.openxmlformats.org/drawingml/2006/picture">
                   <pic:nvPicPr>
-                    <pic:cNvPr id="1681121307" name=""/>
+                    <pic:cNvPr id="501115394" name=""/>
                     <pic:cNvPicPr/>
                   </pic:nvPicPr>
                   <pic:blipFill>
-                    <a:blip r:embed="rId7"/>
+                    <a:blip r:embed="rId8"/>
                     <a:stretch>
                       <a:fillRect/>
                     </a:stretch>
@@ -1159,7 +678,7 @@
                   <pic:spPr>
                     <a:xfrm>
                       <a:off x="0" y="0"/>
-                      <a:ext cx="2804699" cy="2931381"/>
+                      <a:ext cx="4819325" cy="3272757"/>
                     </a:xfrm>
                     <a:prstGeom prst="rect">
                       <a:avLst/>
@@ -1174,479 +693,102 @@
     </w:p>
     <w:p>
       <w:pPr>
+        <w:pStyle w:val="af5"/>
+        <w:jc w:val="center"/>
+        <w:rPr>
+          <w:rFonts w:ascii="Times New Roman" w:hAnsi="Times New Roman" w:cs="Times New Roman"/>
+          <w:i w:val="0"/>
+          <w:iCs w:val="0"/>
+          <w:sz w:val="28"/>
+          <w:szCs w:val="28"/>
+        </w:rPr>
+      </w:pPr>
+      <w:r>
+        <w:rPr>
+          <w:rFonts w:ascii="Times New Roman" w:hAnsi="Times New Roman" w:cs="Times New Roman"/>
+          <w:i w:val="0"/>
+          <w:iCs w:val="0"/>
+          <w:sz w:val="28"/>
+          <w:szCs w:val="28"/>
+        </w:rPr>
+        <w:t xml:space="preserve">Рисунок </w:t>
+      </w:r>
+      <w:r>
+        <w:rPr>
+          <w:rFonts w:ascii="Times New Roman" w:hAnsi="Times New Roman" w:cs="Times New Roman"/>
+          <w:i w:val="0"/>
+          <w:iCs w:val="0"/>
+          <w:sz w:val="28"/>
+          <w:szCs w:val="28"/>
+        </w:rPr>
+        <w:fldChar w:fldCharType="begin"/>
+      </w:r>
+      <w:r>
+        <w:rPr>
+          <w:rFonts w:ascii="Times New Roman" w:hAnsi="Times New Roman" w:cs="Times New Roman"/>
+          <w:i w:val="0"/>
+          <w:iCs w:val="0"/>
+          <w:sz w:val="28"/>
+          <w:szCs w:val="28"/>
+        </w:rPr>
+        <w:instrText xml:space="preserve"> SEQ Рисунок \* ARABIC </w:instrText>
+      </w:r>
+      <w:r>
+        <w:rPr>
+          <w:rFonts w:ascii="Times New Roman" w:hAnsi="Times New Roman" w:cs="Times New Roman"/>
+          <w:i w:val="0"/>
+          <w:iCs w:val="0"/>
+          <w:sz w:val="28"/>
+          <w:szCs w:val="28"/>
+        </w:rPr>
+        <w:fldChar w:fldCharType="separate"/>
+      </w:r>
+      <w:r>
+        <w:rPr>
+          <w:rFonts w:ascii="Times New Roman" w:hAnsi="Times New Roman" w:cs="Times New Roman"/>
+          <w:i w:val="0"/>
+          <w:iCs w:val="0"/>
+          <w:noProof/>
+          <w:sz w:val="28"/>
+          <w:szCs w:val="28"/>
+        </w:rPr>
+        <w:t>1</w:t>
+      </w:r>
+      <w:r>
+        <w:rPr>
+          <w:rFonts w:ascii="Times New Roman" w:hAnsi="Times New Roman" w:cs="Times New Roman"/>
+          <w:i w:val="0"/>
+          <w:iCs w:val="0"/>
+          <w:sz w:val="28"/>
+          <w:szCs w:val="28"/>
+        </w:rPr>
+        <w:fldChar w:fldCharType="end"/>
+      </w:r>
+      <w:r>
+        <w:rPr>
+          <w:rFonts w:ascii="Times New Roman" w:hAnsi="Times New Roman" w:cs="Times New Roman"/>
+          <w:i w:val="0"/>
+          <w:iCs w:val="0"/>
+          <w:sz w:val="28"/>
+          <w:szCs w:val="28"/>
+        </w:rPr>
+        <w:t xml:space="preserve"> - основное тело функции нахождения наибольшей площади</w:t>
+      </w:r>
+    </w:p>
+    <w:p>
+      <w:pPr>
         <w:pStyle w:val="14"/>
-        <w:ind w:firstLine="0"/>
+        <w:keepNext/>
+        <w:ind w:left="-1701"/>
         <w:jc w:val="center"/>
       </w:pPr>
       <w:r>
-        <w:t>Изображение №* - График работы алгоритма</w:t>
-      </w:r>
-    </w:p>
-    <w:p>
-      <w:pPr>
-        <w:pStyle w:val="14"/>
-      </w:pPr>
-      <w:r>
-        <w:t>Далее необходимо привести анализ графика и таблицы.</w:t>
-      </w:r>
-    </w:p>
-    <w:p>
-      <w:pPr>
-        <w:pStyle w:val="14"/>
-        <w:numPr>
-          <w:ilvl w:val="0"/>
-          <w:numId w:val="1"/>
-        </w:numPr>
-      </w:pPr>
-      <w:r>
-        <w:t>Заключение</w:t>
-      </w:r>
-    </w:p>
-    <w:p>
-      <w:pPr>
-        <w:pStyle w:val="14"/>
-      </w:pPr>
-      <w:r>
-        <w:t>В этом разделе вам необходимо написать краткий вывод по работе. Необходимо оценить достигнутые результаты, и возможные направления для будущего исследования.</w:t>
-      </w:r>
-    </w:p>
-    <w:p>
-      <w:pPr>
-        <w:pStyle w:val="14"/>
-      </w:pPr>
-      <w:r>
-        <w:t>Плохой пример заключения:</w:t>
-      </w:r>
-    </w:p>
-    <w:p>
-      <w:pPr>
-        <w:pStyle w:val="14"/>
-      </w:pPr>
-      <w:r>
-        <w:t xml:space="preserve">«Мною была выполнена работа по написанию алгоритма поиска в глубину. В ходе выполнения работы я начал с одного узла и рекурсивно посещал соседние вершины. Программа реализована на языке </w:t>
-      </w:r>
-      <w:r>
-        <w:rPr>
-          <w:lang w:val="en-US"/>
-        </w:rPr>
-        <w:t>Python</w:t>
-      </w:r>
-      <w:r>
-        <w:t>»</w:t>
-      </w:r>
-    </w:p>
-    <w:p>
-      <w:pPr>
-        <w:pStyle w:val="14"/>
-      </w:pPr>
-      <w:r>
-        <w:t>Хороший пример заключения:</w:t>
-      </w:r>
-    </w:p>
-    <w:p>
-      <w:pPr>
-        <w:pStyle w:val="14"/>
-      </w:pPr>
-      <w:r>
-        <w:t xml:space="preserve">«В ходе выполнения работы мною был реализован алгоритм поиска в глубину. Цель работы была достигнута путём тестирования на графах с </w:t>
-      </w:r>
-      <w:r>
         <w:lastRenderedPageBreak/>
-        <w:t>различным количеством вершин и рёбер. Полученные результаты также совпадают с теоретическими оценками сложности алгоритма.</w:t>
-      </w:r>
-    </w:p>
-    <w:p>
-      <w:pPr>
-        <w:pStyle w:val="14"/>
-      </w:pPr>
-      <w:r>
-        <w:t>В качестве дальнейших исследований можно предложить оптимизацию алгоритма с точки зрения уменьшения затрат использования памяти, а также рассмотреть параллельные версии алгоритма для работы с большими графами.»</w:t>
-      </w:r>
-    </w:p>
-    <w:p>
-      <w:pPr>
-        <w:pStyle w:val="14"/>
-        <w:numPr>
-          <w:ilvl w:val="0"/>
-          <w:numId w:val="1"/>
-        </w:numPr>
-      </w:pPr>
-      <w:r>
-        <w:t>Приложения</w:t>
-      </w:r>
-    </w:p>
-    <w:p>
-      <w:pPr>
-        <w:pStyle w:val="14"/>
-      </w:pPr>
-      <w:r>
-        <w:t>В этом разделе вам необходимо указать всю дополнительную информацию, которая не вошла в основной текст, например полный исходный код программы. Пример:</w:t>
-      </w:r>
-    </w:p>
-    <w:p>
-      <w:pPr>
-        <w:pStyle w:val="14"/>
-        <w:ind w:firstLine="0"/>
-        <w:jc w:val="center"/>
-      </w:pPr>
-      <w:r>
-        <w:t>ПРИЛОЖЕНИЕ А</w:t>
-      </w:r>
-    </w:p>
-    <w:p>
-      <w:pPr>
-        <w:pStyle w:val="14"/>
-        <w:ind w:firstLine="0"/>
-        <w:jc w:val="center"/>
-      </w:pPr>
-      <w:r>
-        <w:t xml:space="preserve">Листинг кода файла </w:t>
-      </w:r>
-      <w:r>
-        <w:rPr>
-          <w:lang w:val="en-US"/>
-        </w:rPr>
-        <w:t>quick</w:t>
-      </w:r>
-      <w:r>
-        <w:t>_</w:t>
-      </w:r>
-      <w:r>
-        <w:rPr>
-          <w:lang w:val="en-US"/>
-        </w:rPr>
-        <w:t>sort</w:t>
-      </w:r>
-      <w:r>
-        <w:t>.</w:t>
-      </w:r>
-      <w:r>
-        <w:rPr>
-          <w:lang w:val="en-US"/>
-        </w:rPr>
-        <w:t>cpp</w:t>
-      </w:r>
-    </w:p>
-    <w:p>
-      <w:pPr>
-        <w:pStyle w:val="14"/>
-      </w:pPr>
-    </w:p>
-    <w:p>
-      <w:pPr>
-        <w:pStyle w:val="14"/>
-        <w:rPr>
-          <w:b/>
-          <w:bCs/>
-        </w:rPr>
-      </w:pPr>
-      <w:r>
-        <w:rPr>
-          <w:b/>
-          <w:bCs/>
-        </w:rPr>
-        <w:t>Требования к оформлению отчёта:</w:t>
-      </w:r>
-    </w:p>
-    <w:p>
-      <w:pPr>
-        <w:pStyle w:val="14"/>
-        <w:numPr>
-          <w:ilvl w:val="0"/>
-          <w:numId w:val="2"/>
-        </w:numPr>
-      </w:pPr>
-      <w:r>
-        <w:t>Размер шрифта и тип шрифта</w:t>
-      </w:r>
-    </w:p>
-    <w:p>
-      <w:pPr>
-        <w:pStyle w:val="14"/>
-      </w:pPr>
-      <w:r>
-        <w:t>Шрифт: Times New Roman.</w:t>
-      </w:r>
-    </w:p>
-    <w:p>
-      <w:pPr>
-        <w:pStyle w:val="14"/>
-      </w:pPr>
-      <w:r>
-        <w:t>Размер шрифта: 14 pt.</w:t>
-      </w:r>
-    </w:p>
-    <w:p>
-      <w:pPr>
-        <w:pStyle w:val="14"/>
-      </w:pPr>
-      <w:r>
-        <w:t>Межстрочный интервал: 1.5.</w:t>
-      </w:r>
-    </w:p>
-    <w:p>
-      <w:pPr>
-        <w:pStyle w:val="14"/>
-      </w:pPr>
-      <w:r>
-        <w:t>Отступы: слева — 30 мм, справа — 10 мм, сверху и снизу — 20 мм.</w:t>
-      </w:r>
-    </w:p>
-    <w:p>
-      <w:pPr>
-        <w:pStyle w:val="14"/>
-        <w:numPr>
-          <w:ilvl w:val="0"/>
-          <w:numId w:val="2"/>
-        </w:numPr>
-      </w:pPr>
-      <w:r>
-        <w:t>Абзацы</w:t>
-      </w:r>
-    </w:p>
-    <w:p>
-      <w:pPr>
-        <w:pStyle w:val="14"/>
-      </w:pPr>
-      <w:r>
-        <w:t>Абзацный отступ: 1.25 см.</w:t>
-      </w:r>
-    </w:p>
-    <w:p>
-      <w:pPr>
-        <w:pStyle w:val="14"/>
-      </w:pPr>
-      <w:r>
-        <w:t>Выравнивание текста: по ширине.</w:t>
-      </w:r>
-    </w:p>
-    <w:p>
-      <w:pPr>
-        <w:pStyle w:val="14"/>
-        <w:numPr>
-          <w:ilvl w:val="0"/>
-          <w:numId w:val="2"/>
-        </w:numPr>
-      </w:pPr>
-      <w:r>
-        <w:t>Нумерация страниц</w:t>
-      </w:r>
-    </w:p>
-    <w:p>
-      <w:pPr>
-        <w:pStyle w:val="14"/>
-      </w:pPr>
-      <w:r>
-        <w:t xml:space="preserve">Нумерация страниц: </w:t>
-      </w:r>
-      <w:r>
-        <w:t>снизу по середине</w:t>
-      </w:r>
-      <w:r>
-        <w:t>, начиная со второй страницы.</w:t>
-      </w:r>
-    </w:p>
-    <w:p>
-      <w:pPr>
-        <w:pStyle w:val="14"/>
-        <w:numPr>
-          <w:ilvl w:val="0"/>
-          <w:numId w:val="2"/>
-        </w:numPr>
-      </w:pPr>
-      <w:r>
-        <w:t>Таблицы</w:t>
-      </w:r>
-    </w:p>
-    <w:p>
-      <w:pPr>
-        <w:pStyle w:val="14"/>
-      </w:pPr>
-      <w:r>
-        <w:t>Таблицы нумеруются и имеют заголовок.</w:t>
-      </w:r>
-    </w:p>
-    <w:p>
-      <w:pPr>
-        <w:pStyle w:val="14"/>
-      </w:pPr>
-      <w:r>
-        <w:t xml:space="preserve">Название таблицы пишется над таблицей, </w:t>
-      </w:r>
-      <w:r>
-        <w:t>справа</w:t>
-      </w:r>
-      <w:r>
-        <w:t>.</w:t>
-      </w:r>
-    </w:p>
-    <w:p>
-      <w:pPr>
-        <w:pStyle w:val="14"/>
-      </w:pPr>
-      <w:r>
-        <w:t xml:space="preserve">Пример: </w:t>
-      </w:r>
-    </w:p>
-    <w:p>
-      <w:pPr>
-        <w:pStyle w:val="14"/>
-        <w:ind w:firstLine="0"/>
-        <w:jc w:val="right"/>
-      </w:pPr>
-      <w:r>
-        <w:t>Таблица 1</w:t>
-      </w:r>
-      <w:r>
-        <w:t xml:space="preserve"> -</w:t>
-      </w:r>
-      <w:r>
-        <w:t xml:space="preserve"> Результаты тестирования алгоритма</w:t>
-      </w:r>
-    </w:p>
-    <w:tbl>
-      <w:tblPr>
-        <w:tblStyle w:val="ae"/>
-        <w:tblW w:w="0" w:type="auto"/>
-        <w:jc w:val="center"/>
-        <w:tblLook w:val="04A0" w:firstRow="1" w:lastRow="0" w:firstColumn="1" w:lastColumn="0" w:noHBand="0" w:noVBand="1"/>
-      </w:tblPr>
-      <w:tblGrid>
-        <w:gridCol w:w="3189"/>
-        <w:gridCol w:w="2622"/>
-      </w:tblGrid>
-      <w:tr>
-        <w:trPr>
-          <w:jc w:val="center"/>
-        </w:trPr>
-        <w:tc>
-          <w:tcPr>
-            <w:tcW w:w="3189" w:type="dxa"/>
-          </w:tcPr>
-          <w:p>
-            <w:pPr>
-              <w:pStyle w:val="14"/>
-              <w:ind w:firstLine="0"/>
-              <w:jc w:val="center"/>
-            </w:pPr>
-            <w:r>
-              <w:t>№ Студента</w:t>
-            </w:r>
-          </w:p>
-        </w:tc>
-        <w:tc>
-          <w:tcPr>
-            <w:tcW w:w="2622" w:type="dxa"/>
-          </w:tcPr>
-          <w:p>
-            <w:pPr>
-              <w:pStyle w:val="14"/>
-              <w:ind w:firstLine="0"/>
-              <w:jc w:val="center"/>
-              <w:rPr>
-                <w:lang w:val="en-US"/>
-              </w:rPr>
-            </w:pPr>
-            <w:r>
-              <w:rPr>
-                <w:lang w:val="en-US"/>
-              </w:rPr>
-              <w:t>IQ</w:t>
-            </w:r>
-          </w:p>
-        </w:tc>
-      </w:tr>
-      <w:tr>
-        <w:trPr>
-          <w:jc w:val="center"/>
-        </w:trPr>
-        <w:tc>
-          <w:tcPr>
-            <w:tcW w:w="3189" w:type="dxa"/>
-          </w:tcPr>
-          <w:p>
-            <w:pPr>
-              <w:pStyle w:val="14"/>
-              <w:ind w:firstLine="0"/>
-              <w:jc w:val="center"/>
-            </w:pPr>
-            <w:r>
-              <w:lastRenderedPageBreak/>
-              <w:t>192455</w:t>
-            </w:r>
-          </w:p>
-        </w:tc>
-        <w:tc>
-          <w:tcPr>
-            <w:tcW w:w="2622" w:type="dxa"/>
-          </w:tcPr>
-          <w:p>
-            <w:pPr>
-              <w:pStyle w:val="14"/>
-              <w:ind w:firstLine="0"/>
-              <w:jc w:val="center"/>
-            </w:pPr>
-            <w:r>
-              <w:t>123</w:t>
-            </w:r>
-          </w:p>
-        </w:tc>
-      </w:tr>
-    </w:tbl>
-    <w:p>
-      <w:pPr>
-        <w:pStyle w:val="14"/>
-      </w:pPr>
-    </w:p>
-    <w:p>
-      <w:pPr>
-        <w:pStyle w:val="14"/>
-      </w:pPr>
-      <w:r>
-        <w:t>В таблице все данные должны быть выравнены по центру.</w:t>
-      </w:r>
-    </w:p>
-    <w:p>
-      <w:pPr>
-        <w:pStyle w:val="14"/>
-        <w:numPr>
-          <w:ilvl w:val="0"/>
-          <w:numId w:val="2"/>
-        </w:numPr>
-      </w:pPr>
-      <w:r>
-        <w:t>Оформление рисунков и графиков</w:t>
-      </w:r>
-    </w:p>
-    <w:p>
-      <w:pPr>
-        <w:pStyle w:val="14"/>
-      </w:pPr>
-      <w:r>
-        <w:t>Все рисунки и графики должны быть подписаны</w:t>
-      </w:r>
-      <w:r>
-        <w:t xml:space="preserve">, </w:t>
-      </w:r>
-      <w:r>
-        <w:t xml:space="preserve">например: </w:t>
-      </w:r>
-    </w:p>
-    <w:p>
-      <w:pPr>
-        <w:pStyle w:val="14"/>
-        <w:ind w:firstLine="0"/>
-        <w:jc w:val="center"/>
-      </w:pPr>
-      <w:r>
-        <w:rPr>
-          <w:noProof/>
-        </w:rPr>
         <w:drawing>
-          <wp:inline distT="0" distB="0" distL="0" distR="0" wp14:anchorId="25BAFD7D" wp14:editId="11D12290">
-            <wp:extent cx="6031230" cy="3253740"/>
-            <wp:effectExtent l="0" t="0" r="7620" b="3810"/>
-            <wp:docPr id="685922961" name="Рисунок 1" descr="Picture background"/>
+          <wp:inline distT="0" distB="0" distL="0" distR="0" wp14:anchorId="4019D7FD" wp14:editId="7A550FD1">
+            <wp:extent cx="3290887" cy="5001151"/>
+            <wp:effectExtent l="0" t="0" r="5080" b="9525"/>
+            <wp:docPr id="1850535886" name="Рисунок 1" descr="Изображение выглядит как текст, снимок экрана&#10;&#10;Автоматически созданное описание"/>
             <wp:cNvGraphicFramePr>
               <a:graphicFrameLocks xmlns:a="http://schemas.openxmlformats.org/drawingml/2006/main" noChangeAspect="1"/>
             </wp:cNvGraphicFramePr>
@@ -1654,36 +796,23 @@
               <a:graphicData uri="http://schemas.openxmlformats.org/drawingml/2006/picture">
                 <pic:pic xmlns:pic="http://schemas.openxmlformats.org/drawingml/2006/picture">
                   <pic:nvPicPr>
-                    <pic:cNvPr id="0" name="Picture 1" descr="Picture background"/>
-                    <pic:cNvPicPr>
-                      <a:picLocks noChangeAspect="1" noChangeArrowheads="1"/>
-                    </pic:cNvPicPr>
+                    <pic:cNvPr id="1850535886" name="Рисунок 1" descr="Изображение выглядит как текст, снимок экрана&#10;&#10;Автоматически созданное описание"/>
+                    <pic:cNvPicPr/>
                   </pic:nvPicPr>
                   <pic:blipFill>
-                    <a:blip r:embed="rId8">
-                      <a:extLst>
-                        <a:ext uri="{28A0092B-C50C-407E-A947-70E740481C1C}">
-                          <a14:useLocalDpi xmlns:a14="http://schemas.microsoft.com/office/drawing/2010/main" val="0"/>
-                        </a:ext>
-                      </a:extLst>
-                    </a:blip>
-                    <a:srcRect/>
+                    <a:blip r:embed="rId9"/>
                     <a:stretch>
                       <a:fillRect/>
                     </a:stretch>
                   </pic:blipFill>
-                  <pic:spPr bwMode="auto">
+                  <pic:spPr>
                     <a:xfrm>
                       <a:off x="0" y="0"/>
-                      <a:ext cx="6031230" cy="3253740"/>
+                      <a:ext cx="3305455" cy="5023290"/>
                     </a:xfrm>
                     <a:prstGeom prst="rect">
                       <a:avLst/>
                     </a:prstGeom>
-                    <a:noFill/>
-                    <a:ln>
-                      <a:noFill/>
-                    </a:ln>
                   </pic:spPr>
                 </pic:pic>
               </a:graphicData>
@@ -1694,12 +823,335 @@
     </w:p>
     <w:p>
       <w:pPr>
+        <w:pStyle w:val="af5"/>
+        <w:jc w:val="center"/>
+        <w:rPr>
+          <w:rFonts w:ascii="Times New Roman" w:hAnsi="Times New Roman" w:cs="Times New Roman"/>
+          <w:i w:val="0"/>
+          <w:iCs w:val="0"/>
+          <w:sz w:val="28"/>
+          <w:szCs w:val="28"/>
+        </w:rPr>
+      </w:pPr>
+      <w:r>
+        <w:rPr>
+          <w:rFonts w:ascii="Times New Roman" w:hAnsi="Times New Roman" w:cs="Times New Roman"/>
+          <w:i w:val="0"/>
+          <w:iCs w:val="0"/>
+          <w:sz w:val="28"/>
+          <w:szCs w:val="28"/>
+        </w:rPr>
+        <w:t xml:space="preserve">Рисунок </w:t>
+      </w:r>
+      <w:r>
+        <w:rPr>
+          <w:rFonts w:ascii="Times New Roman" w:hAnsi="Times New Roman" w:cs="Times New Roman"/>
+          <w:i w:val="0"/>
+          <w:iCs w:val="0"/>
+          <w:sz w:val="28"/>
+          <w:szCs w:val="28"/>
+        </w:rPr>
+        <w:fldChar w:fldCharType="begin"/>
+      </w:r>
+      <w:r>
+        <w:rPr>
+          <w:rFonts w:ascii="Times New Roman" w:hAnsi="Times New Roman" w:cs="Times New Roman"/>
+          <w:i w:val="0"/>
+          <w:iCs w:val="0"/>
+          <w:sz w:val="28"/>
+          <w:szCs w:val="28"/>
+        </w:rPr>
+        <w:instrText xml:space="preserve"> SEQ Рисунок \* ARABIC </w:instrText>
+      </w:r>
+      <w:r>
+        <w:rPr>
+          <w:rFonts w:ascii="Times New Roman" w:hAnsi="Times New Roman" w:cs="Times New Roman"/>
+          <w:i w:val="0"/>
+          <w:iCs w:val="0"/>
+          <w:sz w:val="28"/>
+          <w:szCs w:val="28"/>
+        </w:rPr>
+        <w:fldChar w:fldCharType="separate"/>
+      </w:r>
+      <w:r>
+        <w:rPr>
+          <w:rFonts w:ascii="Times New Roman" w:hAnsi="Times New Roman" w:cs="Times New Roman"/>
+          <w:i w:val="0"/>
+          <w:iCs w:val="0"/>
+          <w:noProof/>
+          <w:sz w:val="28"/>
+          <w:szCs w:val="28"/>
+        </w:rPr>
+        <w:t>2</w:t>
+      </w:r>
+      <w:r>
+        <w:rPr>
+          <w:rFonts w:ascii="Times New Roman" w:hAnsi="Times New Roman" w:cs="Times New Roman"/>
+          <w:i w:val="0"/>
+          <w:iCs w:val="0"/>
+          <w:sz w:val="28"/>
+          <w:szCs w:val="28"/>
+        </w:rPr>
+        <w:fldChar w:fldCharType="end"/>
+      </w:r>
+      <w:r>
+        <w:rPr>
+          <w:rFonts w:ascii="Times New Roman" w:hAnsi="Times New Roman" w:cs="Times New Roman"/>
+          <w:i w:val="0"/>
+          <w:iCs w:val="0"/>
+          <w:sz w:val="28"/>
+          <w:szCs w:val="28"/>
+        </w:rPr>
+        <w:t xml:space="preserve"> - функция </w:t>
+      </w:r>
+      <w:r>
+        <w:rPr>
+          <w:rFonts w:ascii="Times New Roman" w:hAnsi="Times New Roman" w:cs="Times New Roman"/>
+          <w:i w:val="0"/>
+          <w:iCs w:val="0"/>
+          <w:sz w:val="28"/>
+          <w:szCs w:val="28"/>
+          <w:lang w:val="en-US"/>
+        </w:rPr>
+        <w:t>RectangleArea</w:t>
+      </w:r>
+      <w:r>
+        <w:rPr>
+          <w:rFonts w:ascii="Times New Roman" w:hAnsi="Times New Roman" w:cs="Times New Roman"/>
+          <w:i w:val="0"/>
+          <w:iCs w:val="0"/>
+          <w:sz w:val="28"/>
+          <w:szCs w:val="28"/>
+        </w:rPr>
+        <w:t>(), нужная для нахождения наибольшей площади для данной гистограммы</w:t>
+      </w:r>
+    </w:p>
+    <w:p>
+      <w:pPr>
+        <w:pStyle w:val="14"/>
+      </w:pPr>
+    </w:p>
+    <w:p>
+      <w:pPr>
+        <w:pStyle w:val="14"/>
+      </w:pPr>
+    </w:p>
+    <w:p>
+      <w:pPr>
+        <w:pStyle w:val="14"/>
+        <w:numPr>
+          <w:ilvl w:val="0"/>
+          <w:numId w:val="1"/>
+        </w:numPr>
+      </w:pPr>
+      <w:r>
+        <w:t>Пруфы решения</w:t>
+      </w:r>
+    </w:p>
+    <w:p>
+      <w:pPr>
+        <w:pStyle w:val="14"/>
+        <w:ind w:left="-851" w:firstLine="0"/>
+        <w:jc w:val="center"/>
+      </w:pPr>
+      <w:r>
+        <w:drawing>
+          <wp:inline distT="0" distB="0" distL="0" distR="0" wp14:anchorId="44898F8B" wp14:editId="47E54CF8">
+            <wp:extent cx="6031230" cy="1341120"/>
+            <wp:effectExtent l="0" t="0" r="7620" b="0"/>
+            <wp:docPr id="402073476" name="Рисунок 1" descr="Изображение выглядит как текст, снимок экрана, Шрифт&#10;&#10;Автоматически созданное описание"/>
+            <wp:cNvGraphicFramePr>
+              <a:graphicFrameLocks xmlns:a="http://schemas.openxmlformats.org/drawingml/2006/main" noChangeAspect="1"/>
+            </wp:cNvGraphicFramePr>
+            <a:graphic xmlns:a="http://schemas.openxmlformats.org/drawingml/2006/main">
+              <a:graphicData uri="http://schemas.openxmlformats.org/drawingml/2006/picture">
+                <pic:pic xmlns:pic="http://schemas.openxmlformats.org/drawingml/2006/picture">
+                  <pic:nvPicPr>
+                    <pic:cNvPr id="402073476" name="Рисунок 1" descr="Изображение выглядит как текст, снимок экрана, Шрифт&#10;&#10;Автоматически созданное описание"/>
+                    <pic:cNvPicPr/>
+                  </pic:nvPicPr>
+                  <pic:blipFill>
+                    <a:blip r:embed="rId10"/>
+                    <a:stretch>
+                      <a:fillRect/>
+                    </a:stretch>
+                  </pic:blipFill>
+                  <pic:spPr>
+                    <a:xfrm>
+                      <a:off x="0" y="0"/>
+                      <a:ext cx="6031230" cy="1341120"/>
+                    </a:xfrm>
+                    <a:prstGeom prst="rect">
+                      <a:avLst/>
+                    </a:prstGeom>
+                  </pic:spPr>
+                </pic:pic>
+              </a:graphicData>
+            </a:graphic>
+          </wp:inline>
+        </w:drawing>
+      </w:r>
+    </w:p>
+    <w:p>
+      <w:pPr>
+        <w:rPr>
+          <w:rFonts w:ascii="Times New Roman" w:hAnsi="Times New Roman"/>
+          <w:sz w:val="28"/>
+        </w:rPr>
+      </w:pPr>
+      <w:r>
+        <w:br w:type="page"/>
+      </w:r>
+    </w:p>
+    <w:p>
+      <w:pPr>
+        <w:pStyle w:val="14"/>
+        <w:ind w:left="-851" w:right="-425" w:firstLine="0"/>
+        <w:jc w:val="center"/>
+      </w:pPr>
+      <w:r>
+        <w:lastRenderedPageBreak/>
+        <w:drawing>
+          <wp:inline distT="0" distB="0" distL="0" distR="0" wp14:anchorId="020A3758" wp14:editId="585035ED">
+            <wp:extent cx="5630645" cy="3433045"/>
+            <wp:effectExtent l="0" t="0" r="8255" b="0"/>
+            <wp:docPr id="1161433509" name="Рисунок 1"/>
+            <wp:cNvGraphicFramePr>
+              <a:graphicFrameLocks xmlns:a="http://schemas.openxmlformats.org/drawingml/2006/main" noChangeAspect="1"/>
+            </wp:cNvGraphicFramePr>
+            <a:graphic xmlns:a="http://schemas.openxmlformats.org/drawingml/2006/main">
+              <a:graphicData uri="http://schemas.openxmlformats.org/drawingml/2006/picture">
+                <pic:pic xmlns:pic="http://schemas.openxmlformats.org/drawingml/2006/picture">
+                  <pic:nvPicPr>
+                    <pic:cNvPr id="1161433509" name=""/>
+                    <pic:cNvPicPr/>
+                  </pic:nvPicPr>
+                  <pic:blipFill>
+                    <a:blip r:embed="rId11"/>
+                    <a:stretch>
+                      <a:fillRect/>
+                    </a:stretch>
+                  </pic:blipFill>
+                  <pic:spPr>
+                    <a:xfrm>
+                      <a:off x="0" y="0"/>
+                      <a:ext cx="5637345" cy="3437130"/>
+                    </a:xfrm>
+                    <a:prstGeom prst="rect">
+                      <a:avLst/>
+                    </a:prstGeom>
+                  </pic:spPr>
+                </pic:pic>
+              </a:graphicData>
+            </a:graphic>
+          </wp:inline>
+        </w:drawing>
+      </w:r>
+    </w:p>
+    <w:p>
+      <w:pPr>
+        <w:pStyle w:val="14"/>
+        <w:numPr>
+          <w:ilvl w:val="0"/>
+          <w:numId w:val="1"/>
+        </w:numPr>
+      </w:pPr>
+      <w:r>
+        <w:t>Заключение</w:t>
+      </w:r>
+    </w:p>
+    <w:p>
+      <w:pPr>
+        <w:pStyle w:val="14"/>
+      </w:pPr>
+      <w:r>
+        <w:t>В</w:t>
+      </w:r>
+      <w:r>
+        <w:t xml:space="preserve"> целом, я познакомился с динамическим программированием и его основными принципами</w:t>
+      </w:r>
+      <w:r>
+        <w:t>, а также решил задачу на эту тему.</w:t>
+      </w:r>
+    </w:p>
+    <w:p>
+      <w:pPr>
+        <w:pStyle w:val="14"/>
+      </w:pPr>
+      <w:r>
+        <w:t>Принцип динамического программирования в данной задаче был использован при вычислении максимального расширения столбца в гистограмме (</w:t>
+      </w:r>
+      <w:r>
+        <w:t xml:space="preserve">так как для вычисления </w:t>
+      </w:r>
+      <w:r>
+        <w:t xml:space="preserve">площади нужны были </w:t>
+      </w:r>
+      <w:r>
+        <w:t xml:space="preserve">результаты решения предыдущих подзадач: </w:t>
+      </w:r>
+      <w:r>
+        <w:t xml:space="preserve">вычисления левых и правых границ при помощи стека), а также при вычислении </w:t>
+      </w:r>
+      <w:r>
+        <w:t>гистограммы для конкретной строки (так как нужны были предыдущие результаты, которые мы храним).</w:t>
+      </w:r>
+    </w:p>
+    <w:p>
+      <w:pPr>
+        <w:pStyle w:val="14"/>
+      </w:pPr>
+      <w:r>
+        <w:t>Прич</w:t>
+      </w:r>
+      <w:r>
+        <w:t>инами для использования ДП</w:t>
+      </w:r>
+      <w:r>
+        <w:t xml:space="preserve"> может</w:t>
+      </w:r>
+      <w:r>
+        <w:t xml:space="preserve"> быть</w:t>
+      </w:r>
+      <w:r>
+        <w:t xml:space="preserve"> то</w:t>
+      </w:r>
+      <w:r>
+        <w:t xml:space="preserve">, что задача путем разбиения на меньшие подзадачи сводится к </w:t>
+      </w:r>
+      <w:r>
+        <w:t xml:space="preserve">более простой (вычисление площадей для гистограмм), а также что </w:t>
+      </w:r>
+      <w:r>
+        <w:t xml:space="preserve">путем введения </w:t>
+      </w:r>
+      <w:r>
+        <w:t>массива, хранящего саму гистограмму и массива пар границ (что, по факту является еще одним разбиением на подзадачи)</w:t>
+      </w:r>
+      <w:r>
+        <w:t>, можно хранением значений данных структур более эффективно решить задачу (так как не придется их считать по несколько раз).</w:t>
+      </w:r>
+    </w:p>
+    <w:p>
+      <w:pPr>
+        <w:pStyle w:val="14"/>
+        <w:numPr>
+          <w:ilvl w:val="0"/>
+          <w:numId w:val="1"/>
+        </w:numPr>
+      </w:pPr>
+      <w:r>
+        <w:t>Приложения</w:t>
+      </w:r>
+    </w:p>
+    <w:p>
+      <w:pPr>
         <w:pStyle w:val="14"/>
         <w:ind w:firstLine="0"/>
         <w:jc w:val="center"/>
       </w:pPr>
       <w:r>
-        <w:t>Рисунок 1 – Кошка и собака в состоянии выброса дофамина</w:t>
+        <w:t>ПРИЛОЖЕНИЕ А</w:t>
       </w:r>
     </w:p>
     <w:p>
@@ -1707,254 +1159,11 @@
         <w:pStyle w:val="14"/>
       </w:pPr>
       <w:r>
-        <w:t>Подпись располагается под рисунком, по центру</w:t>
-      </w:r>
-      <w:r>
-        <w:t>, также, как и рисунок, без отступа</w:t>
-      </w:r>
-      <w:r>
-        <w:t>.</w:t>
-      </w:r>
-    </w:p>
-    <w:p>
-      <w:pPr>
-        <w:pStyle w:val="14"/>
-      </w:pPr>
-      <w:r>
-        <w:t>На все таблицы, рисунки, схемы и пр. должна быть ссылка в тексте, пример:</w:t>
-      </w:r>
-    </w:p>
-    <w:p>
-      <w:pPr>
-        <w:pStyle w:val="14"/>
-      </w:pPr>
-      <w:r>
-        <w:t>«Собаки и кошки всегда рады встретить своего хозяина, вернувшегося с работы, в этот момент в их организме происходит выплеск дофамина, который является следствием дофаминовой награды за ожидание вас в течение дня, пример животных, находящихся в таком состоянии представлен на изображении 1.»</w:t>
-      </w:r>
-    </w:p>
-    <w:p>
-      <w:pPr>
-        <w:pStyle w:val="14"/>
-        <w:numPr>
-          <w:ilvl w:val="0"/>
-          <w:numId w:val="2"/>
-        </w:numPr>
-      </w:pPr>
-      <w:r>
-        <w:t>Списки</w:t>
-      </w:r>
-    </w:p>
-    <w:p>
-      <w:pPr>
-        <w:pStyle w:val="14"/>
-      </w:pPr>
-      <w:r>
-        <w:t>Маркированные списки использовать только для перечислений.</w:t>
-      </w:r>
-    </w:p>
-    <w:p>
-      <w:pPr>
-        <w:pStyle w:val="14"/>
-      </w:pPr>
-      <w:r>
-        <w:t>Для маркированных списков использовать широкое тире.</w:t>
-      </w:r>
-    </w:p>
-    <w:p>
-      <w:pPr>
-        <w:pStyle w:val="14"/>
-      </w:pPr>
-      <w:r>
-        <w:t>Нумерованные списки — для последовательностей шагов.</w:t>
-      </w:r>
-    </w:p>
-    <w:p>
-      <w:pPr>
-        <w:pStyle w:val="14"/>
-      </w:pPr>
-      <w:r>
-        <w:lastRenderedPageBreak/>
-        <w:t>Для нумерованных списков использовать формат ГОСТ, пример:</w:t>
-      </w:r>
-    </w:p>
-    <w:p>
-      <w:pPr>
-        <w:pStyle w:val="14"/>
-        <w:numPr>
-          <w:ilvl w:val="0"/>
-          <w:numId w:val="3"/>
-        </w:numPr>
-      </w:pPr>
-      <w:r>
-        <w:t>Первый уровень</w:t>
-      </w:r>
-    </w:p>
-    <w:p>
-      <w:pPr>
-        <w:pStyle w:val="14"/>
-        <w:numPr>
-          <w:ilvl w:val="1"/>
-          <w:numId w:val="3"/>
-        </w:numPr>
-      </w:pPr>
-      <w:r>
-        <w:t>Второй уровень</w:t>
-      </w:r>
-    </w:p>
-    <w:p>
-      <w:pPr>
-        <w:pStyle w:val="14"/>
-        <w:numPr>
-          <w:ilvl w:val="2"/>
-          <w:numId w:val="3"/>
-        </w:numPr>
-      </w:pPr>
-      <w:r>
-        <w:t>Третий уровень</w:t>
-      </w:r>
-    </w:p>
-    <w:p>
-      <w:pPr>
-        <w:pStyle w:val="14"/>
-        <w:rPr>
-          <w:b/>
-          <w:bCs/>
-        </w:rPr>
-      </w:pPr>
-      <w:r>
-        <w:rPr>
-          <w:b/>
-          <w:bCs/>
-        </w:rPr>
-        <w:t>Ссылк</w:t>
-      </w:r>
-      <w:r>
-        <w:rPr>
-          <w:b/>
-          <w:bCs/>
-        </w:rPr>
-        <w:t>а</w:t>
-      </w:r>
-      <w:r>
-        <w:rPr>
-          <w:b/>
-          <w:bCs/>
-        </w:rPr>
-        <w:t xml:space="preserve"> на ГОСТ для оформления отчетов</w:t>
-      </w:r>
-    </w:p>
-    <w:p>
-      <w:pPr>
-        <w:pStyle w:val="14"/>
-      </w:pPr>
-      <w:r>
-        <w:t>ГОСТ 7.32-2001: "Отчет о научно-исследовательской работе. Структура и правила оформления".</w:t>
-      </w:r>
-      <w:r>
-        <w:t xml:space="preserve"> </w:t>
-      </w:r>
-      <w:r>
-        <w:rPr>
-          <w:lang w:val="en-US"/>
-        </w:rPr>
-        <w:t>URL</w:t>
-      </w:r>
-      <w:r>
-        <w:t xml:space="preserve">: </w:t>
-      </w:r>
-      <w:hyperlink r:id="rId9" w:history="1">
-        <w:r>
-          <w:rPr>
-            <w:rStyle w:val="af"/>
-            <w:lang w:val="en-US"/>
-          </w:rPr>
-          <w:t>https</w:t>
-        </w:r>
-        <w:r>
-          <w:rPr>
-            <w:rStyle w:val="af"/>
-          </w:rPr>
-          <w:t>://</w:t>
-        </w:r>
-        <w:r>
-          <w:rPr>
-            <w:rStyle w:val="af"/>
-            <w:lang w:val="en-US"/>
-          </w:rPr>
-          <w:t>csr</w:t>
-        </w:r>
-        <w:r>
-          <w:rPr>
-            <w:rStyle w:val="af"/>
-          </w:rPr>
-          <w:t>.</w:t>
-        </w:r>
-        <w:r>
-          <w:rPr>
-            <w:rStyle w:val="af"/>
-            <w:lang w:val="en-US"/>
-          </w:rPr>
-          <w:t>itmo</w:t>
-        </w:r>
-        <w:r>
-          <w:rPr>
-            <w:rStyle w:val="af"/>
-          </w:rPr>
-          <w:t>.</w:t>
-        </w:r>
-        <w:r>
-          <w:rPr>
-            <w:rStyle w:val="af"/>
-            <w:lang w:val="en-US"/>
-          </w:rPr>
-          <w:t>ru</w:t>
-        </w:r>
-        <w:r>
-          <w:rPr>
-            <w:rStyle w:val="af"/>
-          </w:rPr>
-          <w:t>/</w:t>
-        </w:r>
-        <w:r>
-          <w:rPr>
-            <w:rStyle w:val="af"/>
-            <w:lang w:val="en-US"/>
-          </w:rPr>
-          <w:t>education</w:t>
-        </w:r>
-        <w:r>
-          <w:rPr>
-            <w:rStyle w:val="af"/>
-          </w:rPr>
-          <w:t>/</w:t>
-        </w:r>
-        <w:r>
-          <w:rPr>
-            <w:rStyle w:val="af"/>
-            <w:lang w:val="en-US"/>
-          </w:rPr>
-          <w:t>nir</w:t>
-        </w:r>
-        <w:r>
-          <w:rPr>
-            <w:rStyle w:val="af"/>
-          </w:rPr>
-          <w:t>.</w:t>
-        </w:r>
-        <w:r>
-          <w:rPr>
-            <w:rStyle w:val="af"/>
-            <w:lang w:val="en-US"/>
-          </w:rPr>
-          <w:t>html</w:t>
-        </w:r>
-      </w:hyperlink>
-      <w:r>
-        <w:t xml:space="preserve"> </w:t>
+        <w:t>Полный листинг кода приведен выше в разделе «реализация».</w:t>
       </w:r>
     </w:p>
     <w:sectPr>
-      <w:footerReference w:type="default" r:id="rId10"/>
+      <w:footerReference w:type="default" r:id="rId12"/>
       <w:pgSz w:w="11906" w:h="16838"/>
       <w:pgMar w:top="1134" w:right="707" w:bottom="1276" w:left="1701" w:header="708" w:footer="708" w:gutter="0"/>
       <w:cols w:space="708"/>
@@ -2149,6 +1358,92 @@
     </w:lvl>
   </w:abstractNum>
   <w:abstractNum w:abstractNumId="1" w15:restartNumberingAfterBreak="0">
+    <w:nsid w:val="1CAA684C"/>
+    <w:multiLevelType w:val="hybridMultilevel"/>
+    <w:tmpl w:val="EDCE9E64"/>
+    <w:lvl w:ilvl="0" w:tplc="0419000F">
+      <w:start w:val="1"/>
+      <w:numFmt w:val="decimal"/>
+      <w:lvlText w:val="%1."/>
+      <w:lvlJc w:val="left"/>
+      <w:pPr>
+        <w:ind w:left="1789" w:hanging="360"/>
+      </w:pPr>
+    </w:lvl>
+    <w:lvl w:ilvl="1" w:tplc="04190019" w:tentative="1">
+      <w:start w:val="1"/>
+      <w:numFmt w:val="lowerLetter"/>
+      <w:lvlText w:val="%2."/>
+      <w:lvlJc w:val="left"/>
+      <w:pPr>
+        <w:ind w:left="2509" w:hanging="360"/>
+      </w:pPr>
+    </w:lvl>
+    <w:lvl w:ilvl="2" w:tplc="0419001B" w:tentative="1">
+      <w:start w:val="1"/>
+      <w:numFmt w:val="lowerRoman"/>
+      <w:lvlText w:val="%3."/>
+      <w:lvlJc w:val="right"/>
+      <w:pPr>
+        <w:ind w:left="3229" w:hanging="180"/>
+      </w:pPr>
+    </w:lvl>
+    <w:lvl w:ilvl="3" w:tplc="0419000F" w:tentative="1">
+      <w:start w:val="1"/>
+      <w:numFmt w:val="decimal"/>
+      <w:lvlText w:val="%4."/>
+      <w:lvlJc w:val="left"/>
+      <w:pPr>
+        <w:ind w:left="3949" w:hanging="360"/>
+      </w:pPr>
+    </w:lvl>
+    <w:lvl w:ilvl="4" w:tplc="04190019" w:tentative="1">
+      <w:start w:val="1"/>
+      <w:numFmt w:val="lowerLetter"/>
+      <w:lvlText w:val="%5."/>
+      <w:lvlJc w:val="left"/>
+      <w:pPr>
+        <w:ind w:left="4669" w:hanging="360"/>
+      </w:pPr>
+    </w:lvl>
+    <w:lvl w:ilvl="5" w:tplc="0419001B" w:tentative="1">
+      <w:start w:val="1"/>
+      <w:numFmt w:val="lowerRoman"/>
+      <w:lvlText w:val="%6."/>
+      <w:lvlJc w:val="right"/>
+      <w:pPr>
+        <w:ind w:left="5389" w:hanging="180"/>
+      </w:pPr>
+    </w:lvl>
+    <w:lvl w:ilvl="6" w:tplc="0419000F" w:tentative="1">
+      <w:start w:val="1"/>
+      <w:numFmt w:val="decimal"/>
+      <w:lvlText w:val="%7."/>
+      <w:lvlJc w:val="left"/>
+      <w:pPr>
+        <w:ind w:left="6109" w:hanging="360"/>
+      </w:pPr>
+    </w:lvl>
+    <w:lvl w:ilvl="7" w:tplc="04190019" w:tentative="1">
+      <w:start w:val="1"/>
+      <w:numFmt w:val="lowerLetter"/>
+      <w:lvlText w:val="%8."/>
+      <w:lvlJc w:val="left"/>
+      <w:pPr>
+        <w:ind w:left="6829" w:hanging="360"/>
+      </w:pPr>
+    </w:lvl>
+    <w:lvl w:ilvl="8" w:tplc="0419001B" w:tentative="1">
+      <w:start w:val="1"/>
+      <w:numFmt w:val="lowerRoman"/>
+      <w:lvlText w:val="%9."/>
+      <w:lvlJc w:val="right"/>
+      <w:pPr>
+        <w:ind w:left="7549" w:hanging="180"/>
+      </w:pPr>
+    </w:lvl>
+  </w:abstractNum>
+  <w:abstractNum w:abstractNumId="2" w15:restartNumberingAfterBreak="0">
     <w:nsid w:val="637427CF"/>
     <w:multiLevelType w:val="multilevel"/>
     <w:tmpl w:val="0419001F"/>
@@ -2234,10 +1529,10 @@
       </w:pPr>
     </w:lvl>
   </w:abstractNum>
-  <w:abstractNum w:abstractNumId="2" w15:restartNumberingAfterBreak="0">
+  <w:abstractNum w:abstractNumId="3" w15:restartNumberingAfterBreak="0">
     <w:nsid w:val="6DD60C1E"/>
     <w:multiLevelType w:val="hybridMultilevel"/>
-    <w:tmpl w:val="B39C037E"/>
+    <w:tmpl w:val="C25011DE"/>
     <w:lvl w:ilvl="0" w:tplc="676AA782">
       <w:start w:val="1"/>
       <w:numFmt w:val="decimal"/>
@@ -2250,7 +1545,7 @@
         <w:rFonts w:hint="default"/>
       </w:rPr>
     </w:lvl>
-    <w:lvl w:ilvl="1" w:tplc="04190019" w:tentative="1">
+    <w:lvl w:ilvl="1" w:tplc="04190019">
       <w:start w:val="1"/>
       <w:numFmt w:val="lowerLetter"/>
       <w:lvlText w:val="%2."/>
@@ -2324,12 +1619,15 @@
     </w:lvl>
   </w:abstractNum>
   <w:num w:numId="1" w16cid:durableId="1497646776">
-    <w:abstractNumId w:val="2"/>
+    <w:abstractNumId w:val="3"/>
   </w:num>
   <w:num w:numId="2" w16cid:durableId="898634993">
     <w:abstractNumId w:val="0"/>
   </w:num>
   <w:num w:numId="3" w16cid:durableId="1445727932">
+    <w:abstractNumId w:val="2"/>
+  </w:num>
+  <w:num w:numId="4" w16cid:durableId="688337366">
     <w:abstractNumId w:val="1"/>
   </w:num>
 </w:numbering>
@@ -3412,6 +2710,25 @@
     <w:uiPriority w:val="99"/>
     <w:rsid w:val="00F11608"/>
   </w:style>
+  <w:style w:type="paragraph" w:styleId="af5">
+    <w:name w:val="caption"/>
+    <w:basedOn w:val="a"/>
+    <w:next w:val="a"/>
+    <w:uiPriority w:val="35"/>
+    <w:unhideWhenUsed/>
+    <w:qFormat/>
+    <w:rsid w:val="002E7EFC"/>
+    <w:pPr>
+      <w:spacing w:after="200" w:line="240" w:lineRule="auto"/>
+    </w:pPr>
+    <w:rPr>
+      <w:i/>
+      <w:iCs/>
+      <w:color w:val="0E2841" w:themeColor="text2"/>
+      <w:sz w:val="18"/>
+      <w:szCs w:val="18"/>
+    </w:rPr>
+  </w:style>
 </w:styles>
 </file>
 

</xml_diff>